<commit_message>
Update file báo cáo và bài tập
</commit_message>
<xml_diff>
--- a/Báo cáo DA.docx
+++ b/Báo cáo DA.docx
@@ -13084,70 +13084,104 @@
         <w:rPr>
           <w:lang w:val="en-US"/>
         </w:rPr>
-        <w:t xml:space="preserve"> k </w:t>
-      </w:r>
-      <w:proofErr w:type="spellStart"/>
-      <w:r>
-        <w:rPr>
-          <w:lang w:val="en-US"/>
-        </w:rPr>
-        <w:t>để</w:t>
-      </w:r>
-      <w:proofErr w:type="spellEnd"/>
-      <w:r>
-        <w:rPr>
-          <w:lang w:val="en-US"/>
-        </w:rPr>
-        <w:t xml:space="preserve"> chia </w:t>
-      </w:r>
-      <w:proofErr w:type="spellStart"/>
-      <w:r>
-        <w:rPr>
-          <w:lang w:val="en-US"/>
-        </w:rPr>
-        <w:t>thành</w:t>
-      </w:r>
-      <w:proofErr w:type="spellEnd"/>
-      <w:r>
-        <w:rPr>
-          <w:lang w:val="en-US"/>
-        </w:rPr>
-        <w:t xml:space="preserve"> k </w:t>
-      </w:r>
-      <w:proofErr w:type="spellStart"/>
-      <w:r>
-        <w:rPr>
-          <w:lang w:val="en-US"/>
-        </w:rPr>
-        <w:t>dữ</w:t>
-      </w:r>
-      <w:proofErr w:type="spellEnd"/>
-      <w:r>
-        <w:rPr>
-          <w:lang w:val="en-US"/>
-        </w:rPr>
-        <w:t xml:space="preserve"> </w:t>
-      </w:r>
-      <w:proofErr w:type="spellStart"/>
-      <w:r>
-        <w:rPr>
-          <w:lang w:val="en-US"/>
-        </w:rPr>
-        <w:t>liệu</w:t>
-      </w:r>
-      <w:proofErr w:type="spellEnd"/>
-      <w:r>
-        <w:rPr>
-          <w:lang w:val="en-US"/>
-        </w:rPr>
-        <w:t xml:space="preserve"> ban </w:t>
-      </w:r>
-      <w:proofErr w:type="spellStart"/>
-      <w:r>
-        <w:rPr>
-          <w:lang w:val="en-US"/>
-        </w:rPr>
-        <w:t>đầu</w:t>
+        <w:t xml:space="preserve"> </w:t>
+      </w:r>
+      <w:r>
+        <w:rPr>
+          <w:lang w:val="en-US"/>
+        </w:rPr>
+        <w:t xml:space="preserve">m </w:t>
+      </w:r>
+      <w:proofErr w:type="spellStart"/>
+      <w:r>
+        <w:rPr>
+          <w:lang w:val="en-US"/>
+        </w:rPr>
+        <w:t>đường</w:t>
+      </w:r>
+      <w:proofErr w:type="spellEnd"/>
+      <w:r>
+        <w:rPr>
+          <w:lang w:val="en-US"/>
+        </w:rPr>
+        <w:t xml:space="preserve"> </w:t>
+      </w:r>
+      <w:proofErr w:type="spellStart"/>
+      <w:r>
+        <w:rPr>
+          <w:lang w:val="en-US"/>
+        </w:rPr>
+        <w:t>chạy</w:t>
+      </w:r>
+      <w:proofErr w:type="spellEnd"/>
+      <w:r>
+        <w:rPr>
+          <w:lang w:val="en-US"/>
+        </w:rPr>
+        <w:t xml:space="preserve"> </w:t>
+      </w:r>
+      <w:proofErr w:type="spellStart"/>
+      <w:r>
+        <w:rPr>
+          <w:lang w:val="en-US"/>
+        </w:rPr>
+        <w:t>được</w:t>
+      </w:r>
+      <w:proofErr w:type="spellEnd"/>
+      <w:r>
+        <w:rPr>
+          <w:lang w:val="en-US"/>
+        </w:rPr>
+        <w:t xml:space="preserve"> </w:t>
+      </w:r>
+      <w:proofErr w:type="spellStart"/>
+      <w:r>
+        <w:rPr>
+          <w:lang w:val="en-US"/>
+        </w:rPr>
+        <w:t>trộn</w:t>
+      </w:r>
+      <w:proofErr w:type="spellEnd"/>
+      <w:r>
+        <w:rPr>
+          <w:lang w:val="en-US"/>
+        </w:rPr>
+        <w:t xml:space="preserve"> </w:t>
+      </w:r>
+      <w:proofErr w:type="spellStart"/>
+      <w:r>
+        <w:rPr>
+          <w:lang w:val="en-US"/>
+        </w:rPr>
+        <w:t>cùng</w:t>
+      </w:r>
+      <w:proofErr w:type="spellEnd"/>
+      <w:r>
+        <w:rPr>
+          <w:lang w:val="en-US"/>
+        </w:rPr>
+        <w:t xml:space="preserve"> </w:t>
+      </w:r>
+      <w:proofErr w:type="spellStart"/>
+      <w:r>
+        <w:rPr>
+          <w:lang w:val="en-US"/>
+        </w:rPr>
+        <w:t>một</w:t>
+      </w:r>
+      <w:proofErr w:type="spellEnd"/>
+      <w:r>
+        <w:rPr>
+          <w:lang w:val="en-US"/>
+        </w:rPr>
+        <w:t xml:space="preserve"> </w:t>
+      </w:r>
+      <w:proofErr w:type="spellStart"/>
+      <w:r>
+        <w:rPr>
+          <w:lang w:val="en-US"/>
+        </w:rPr>
+        <w:t>lúc</w:t>
       </w:r>
       <w:proofErr w:type="spellEnd"/>
     </w:p>
@@ -13425,7 +13459,7 @@
                     <w:rFonts w:ascii="Cambria Math" w:hAnsi="Cambria Math"/>
                     <w:lang w:val="en-US"/>
                   </w:rPr>
-                  <m:t>k</m:t>
+                  <m:t>m</m:t>
                 </m:r>
               </m:sub>
             </m:sSub>
@@ -13468,7 +13502,19 @@
         <w:rPr>
           <w:lang w:val="en-US"/>
         </w:rPr>
-        <w:t xml:space="preserve"> k </w:t>
+        <w:t xml:space="preserve"> </w:t>
+      </w:r>
+      <w:r>
+        <w:rPr>
+          <w:lang w:val="en-US"/>
+        </w:rPr>
+        <w:t>m</w:t>
+      </w:r>
+      <w:r>
+        <w:rPr>
+          <w:lang w:val="en-US"/>
+        </w:rPr>
+        <w:t xml:space="preserve"> </w:t>
       </w:r>
       <w:proofErr w:type="spellStart"/>
       <w:r>
@@ -13534,7 +13580,13 @@
         <w:rPr>
           <w:lang w:val="en-US"/>
         </w:rPr>
-        <w:t xml:space="preserve">K </w:t>
+        <w:t>m</w:t>
+      </w:r>
+      <w:r>
+        <w:rPr>
+          <w:lang w:val="en-US"/>
+        </w:rPr>
+        <w:t xml:space="preserve"> </w:t>
       </w:r>
       <w:r>
         <w:t>quá nhỏ: tăng số lần trộn, hiệu suất kém và không tận dụng</w:t>
@@ -13659,7 +13711,13 @@
         <w:rPr>
           <w:lang w:val="en-US"/>
         </w:rPr>
-        <w:t xml:space="preserve">K = n: ta </w:t>
+        <w:t>m</w:t>
+      </w:r>
+      <w:r>
+        <w:rPr>
+          <w:lang w:val="en-US"/>
+        </w:rPr>
+        <w:t xml:space="preserve"> = n: ta </w:t>
       </w:r>
       <w:proofErr w:type="spellStart"/>
       <w:r>
@@ -13949,6 +14007,48 @@
         <w:rPr>
           <w:lang w:val="en-US"/>
         </w:rPr>
+        <w:t>lúc</w:t>
+      </w:r>
+      <w:proofErr w:type="spellEnd"/>
+      <w:r>
+        <w:rPr>
+          <w:lang w:val="en-US"/>
+        </w:rPr>
+        <w:t xml:space="preserve"> </w:t>
+      </w:r>
+      <w:proofErr w:type="spellStart"/>
+      <w:r>
+        <w:rPr>
+          <w:lang w:val="en-US"/>
+        </w:rPr>
+        <w:t>này</w:t>
+      </w:r>
+      <w:proofErr w:type="spellEnd"/>
+      <w:r>
+        <w:rPr>
+          <w:lang w:val="en-US"/>
+        </w:rPr>
+        <w:t xml:space="preserve"> </w:t>
+      </w:r>
+      <w:proofErr w:type="spellStart"/>
+      <w:r>
+        <w:rPr>
+          <w:lang w:val="en-US"/>
+        </w:rPr>
+        <w:t>sẽ</w:t>
+      </w:r>
+      <w:proofErr w:type="spellEnd"/>
+      <w:r>
+        <w:rPr>
+          <w:lang w:val="en-US"/>
+        </w:rPr>
+        <w:t xml:space="preserve"> </w:t>
+      </w:r>
+      <w:proofErr w:type="spellStart"/>
+      <w:r>
+        <w:rPr>
+          <w:lang w:val="en-US"/>
+        </w:rPr>
         <w:t>là</w:t>
       </w:r>
       <w:proofErr w:type="spellEnd"/>
@@ -17613,25 +17713,7 @@
                 <w:color w:val="1E2228"/>
                 <w:sz w:val="24"/>
               </w:rPr>
-              <w:t xml:space="preserve"> </w:t>
-            </w:r>
-            <w:proofErr w:type="spellStart"/>
-            <w:r>
-              <w:rPr>
-                <w:rFonts w:ascii="Courier New" w:eastAsia="Courier New" w:hAnsi="Courier New" w:cs="Courier New"/>
-                <w:color w:val="1E2228"/>
-                <w:sz w:val="24"/>
-              </w:rPr>
-              <w:t>not</w:t>
-            </w:r>
-            <w:proofErr w:type="spellEnd"/>
-            <w:r>
-              <w:rPr>
-                <w:rFonts w:ascii="Courier New" w:eastAsia="Courier New" w:hAnsi="Courier New" w:cs="Courier New"/>
-                <w:color w:val="1E2228"/>
-                <w:sz w:val="24"/>
-              </w:rPr>
-              <w:t xml:space="preserve"> </w:t>
+              <w:t xml:space="preserve"> not </w:t>
             </w:r>
             <w:proofErr w:type="spellStart"/>
             <w:r>
@@ -17760,25 +17842,7 @@
                 <w:color w:val="1E2228"/>
                 <w:sz w:val="24"/>
               </w:rPr>
-              <w:t xml:space="preserve"> </w:t>
-            </w:r>
-            <w:proofErr w:type="spellStart"/>
-            <w:r>
-              <w:rPr>
-                <w:rFonts w:ascii="Courier New" w:eastAsia="Courier New" w:hAnsi="Courier New" w:cs="Courier New"/>
-                <w:color w:val="1E2228"/>
-                <w:sz w:val="24"/>
-              </w:rPr>
-              <w:t>from</w:t>
-            </w:r>
-            <w:proofErr w:type="spellEnd"/>
-            <w:r>
-              <w:rPr>
-                <w:rFonts w:ascii="Courier New" w:eastAsia="Courier New" w:hAnsi="Courier New" w:cs="Courier New"/>
-                <w:color w:val="1E2228"/>
-                <w:sz w:val="24"/>
-              </w:rPr>
-              <w:t xml:space="preserve"> </w:t>
+              <w:t xml:space="preserve"> from </w:t>
             </w:r>
             <w:r>
               <w:rPr>
@@ -17936,25 +18000,7 @@
                 <w:color w:val="1E2228"/>
                 <w:sz w:val="24"/>
               </w:rPr>
-              <w:t xml:space="preserve"> </w:t>
-            </w:r>
-            <w:proofErr w:type="spellStart"/>
-            <w:r>
-              <w:rPr>
-                <w:rFonts w:ascii="Courier New" w:eastAsia="Courier New" w:hAnsi="Courier New" w:cs="Courier New"/>
-                <w:color w:val="1E2228"/>
-                <w:sz w:val="24"/>
-              </w:rPr>
-              <w:t>next</w:t>
-            </w:r>
-            <w:proofErr w:type="spellEnd"/>
-            <w:r>
-              <w:rPr>
-                <w:rFonts w:ascii="Courier New" w:eastAsia="Courier New" w:hAnsi="Courier New" w:cs="Courier New"/>
-                <w:color w:val="1E2228"/>
-                <w:sz w:val="24"/>
-              </w:rPr>
-              <w:t xml:space="preserve"> </w:t>
+              <w:t xml:space="preserve"> next </w:t>
             </w:r>
             <w:proofErr w:type="spellStart"/>
             <w:r>
@@ -18529,18 +18575,8 @@
                 <w:color w:val="1E2228"/>
                 <w:sz w:val="24"/>
               </w:rPr>
-              <w:t xml:space="preserve"> </w:t>
-            </w:r>
-            <w:proofErr w:type="spellStart"/>
-            <w:r>
-              <w:rPr>
-                <w:rFonts w:ascii="Courier New" w:eastAsia="Courier New" w:hAnsi="Courier New" w:cs="Courier New"/>
-                <w:color w:val="1E2228"/>
-                <w:sz w:val="24"/>
-              </w:rPr>
-              <w:t>runs</w:t>
-            </w:r>
-            <w:proofErr w:type="spellEnd"/>
+              <w:t xml:space="preserve"> runs</w:t>
+            </w:r>
           </w:p>
           <w:p>
             <w:pPr>
@@ -19598,29 +19634,7 @@
                 <w:sz w:val="24"/>
                 <w:lang w:val="en-US"/>
               </w:rPr>
-              <w:t>/ get smallest record and its</w:t>
-            </w:r>
-            <w:r>
-              <w:rPr>
-                <w:rFonts w:ascii="Courier New" w:hAnsi="Courier New" w:cs="Courier New"/>
-                <w:b/>
-                <w:bCs/>
-                <w:color w:val="3A7C22" w:themeColor="accent6" w:themeShade="BF"/>
-                <w:sz w:val="24"/>
-                <w:lang w:val="en-US"/>
-              </w:rPr>
-              <w:t xml:space="preserve"> </w:t>
-            </w:r>
-            <w:r>
-              <w:rPr>
-                <w:rFonts w:ascii="Courier New" w:hAnsi="Courier New" w:cs="Courier New"/>
-                <w:b/>
-                <w:bCs/>
-                <w:color w:val="3A7C22" w:themeColor="accent6" w:themeShade="BF"/>
-                <w:sz w:val="24"/>
-                <w:lang w:val="en-US"/>
-              </w:rPr>
-              <w:t>index</w:t>
+              <w:t>/ get smallest record and its index</w:t>
             </w:r>
           </w:p>
           <w:p>
@@ -25221,6 +25235,7 @@
   <w:style w:type="character" w:default="1" w:styleId="DefaultParagraphFont">
     <w:name w:val="Default Paragraph Font"/>
     <w:uiPriority w:val="1"/>
+    <w:semiHidden/>
     <w:unhideWhenUsed/>
   </w:style>
   <w:style w:type="table" w:default="1" w:styleId="TableNormal">

</xml_diff>